<commit_message>
Documentation updated with cut-functions
</commit_message>
<xml_diff>
--- a/Documentation/Program Structure.docx
+++ b/Documentation/Program Structure.docx
@@ -8,101 +8,107 @@
         <w:rPr>
           <w:sz w:val="32"/>
           <w:szCs w:val="32"/>
-          <w:lang w:val="en-US"/>
+          <w:lang w:val="nl-NL"/>
         </w:rPr>
       </w:pPr>
       <w:r>
         <w:rPr>
           <w:sz w:val="32"/>
           <w:szCs w:val="32"/>
-          <w:lang w:val="en-US"/>
-        </w:rPr>
-        <w:t xml:space="preserve">Image Manipulation in </w:t>
+          <w:lang w:val="nl-NL"/>
+        </w:rPr>
+        <w:t xml:space="preserve">Image </w:t>
       </w:r>
       <w:proofErr w:type="spellStart"/>
       <w:r>
         <w:rPr>
           <w:sz w:val="32"/>
           <w:szCs w:val="32"/>
-          <w:lang w:val="en-US"/>
-        </w:rPr>
-        <w:t>Numpy</w:t>
+          <w:lang w:val="nl-NL"/>
+        </w:rPr>
+        <w:t>Manipulation</w:t>
       </w:r>
       <w:proofErr w:type="spellEnd"/>
       <w:r>
         <w:rPr>
           <w:sz w:val="32"/>
           <w:szCs w:val="32"/>
-          <w:lang w:val="en-US"/>
-        </w:rPr>
-        <w:t xml:space="preserve"> </w:t>
-      </w:r>
+          <w:lang w:val="nl-NL"/>
+        </w:rPr>
+        <w:t xml:space="preserve"> in </w:t>
+      </w:r>
+      <w:proofErr w:type="spellStart"/>
       <w:r>
         <w:rPr>
           <w:sz w:val="32"/>
           <w:szCs w:val="32"/>
-          <w:lang w:val="en-US"/>
-        </w:rPr>
-        <w:t xml:space="preserve"> </w:t>
-      </w:r>
+          <w:lang w:val="nl-NL"/>
+        </w:rPr>
+        <w:t>Numpy</w:t>
+      </w:r>
+      <w:proofErr w:type="spellEnd"/>
       <w:r>
         <w:rPr>
           <w:sz w:val="32"/>
           <w:szCs w:val="32"/>
-          <w:lang w:val="en-US"/>
-        </w:rPr>
-        <w:t>-</w:t>
+          <w:lang w:val="nl-NL"/>
+        </w:rPr>
+        <w:t xml:space="preserve"> </w:t>
       </w:r>
       <w:r>
         <w:rPr>
           <w:sz w:val="32"/>
           <w:szCs w:val="32"/>
-          <w:lang w:val="en-US"/>
+          <w:lang w:val="nl-NL"/>
         </w:rPr>
         <w:t xml:space="preserve"> </w:t>
       </w:r>
-      <w:proofErr w:type="spellStart"/>
       <w:r>
         <w:rPr>
           <w:sz w:val="32"/>
           <w:szCs w:val="32"/>
-          <w:lang w:val="en-US"/>
-        </w:rPr>
-        <w:t>Structuur</w:t>
-      </w:r>
-      <w:proofErr w:type="spellEnd"/>
+          <w:lang w:val="nl-NL"/>
+        </w:rPr>
+        <w:t>-</w:t>
+      </w:r>
       <w:r>
         <w:rPr>
           <w:sz w:val="32"/>
           <w:szCs w:val="32"/>
-          <w:lang w:val="en-US"/>
-        </w:rPr>
-        <w:t xml:space="preserve"> van </w:t>
+          <w:lang w:val="nl-NL"/>
+        </w:rPr>
+        <w:t xml:space="preserve"> </w:t>
       </w:r>
       <w:r>
         <w:rPr>
           <w:sz w:val="32"/>
           <w:szCs w:val="32"/>
-          <w:lang w:val="en-US"/>
-        </w:rPr>
-        <w:t xml:space="preserve">finale </w:t>
-      </w:r>
-      <w:proofErr w:type="spellStart"/>
+          <w:lang w:val="nl-NL"/>
+        </w:rPr>
+        <w:t xml:space="preserve">Structuur van </w:t>
+      </w:r>
       <w:r>
         <w:rPr>
           <w:sz w:val="32"/>
           <w:szCs w:val="32"/>
-          <w:lang w:val="en-US"/>
+          <w:lang w:val="nl-NL"/>
+        </w:rPr>
+        <w:t xml:space="preserve">finale </w:t>
+      </w:r>
+      <w:r>
+        <w:rPr>
+          <w:sz w:val="32"/>
+          <w:szCs w:val="32"/>
+          <w:lang w:val="nl-NL"/>
         </w:rPr>
         <w:t>programma</w:t>
       </w:r>
-      <w:proofErr w:type="spellEnd"/>
     </w:p>
     <w:p>
       <w:pPr>
         <w:rPr>
           <w:highlight w:val="green"/>
-          <w:lang w:val="en-US"/>
+          <w:lang w:val="nl-NL"/>
         </w:rPr>
       </w:pPr>
     </w:p>
@@ -110,13 +116,13 @@
       <w:pPr>
         <w:pStyle w:val="Heading1"/>
         <w:rPr>
-          <w:lang w:val="en-US"/>
+          <w:lang w:val="nl-NL"/>
         </w:rPr>
       </w:pPr>
       <w:r>
         <w:rPr>
           <w:highlight w:val="green"/>
-          <w:lang w:val="en-US"/>
+          <w:lang w:val="nl-NL"/>
         </w:rPr>
         <w:t>Deel 1</w:t>
       </w:r>
@@ -124,7 +130,7 @@
     <w:p>
       <w:pPr>
         <w:rPr>
-          <w:lang w:val="en-US"/>
+          <w:lang w:val="nl-NL"/>
         </w:rPr>
       </w:pPr>
     </w:p>
@@ -201,13 +207,7 @@
         <w:rPr>
           <w:lang w:val="nl-NL"/>
         </w:rPr>
-        <w:t xml:space="preserve">functie om beeld om te zetten naar matrix </w:t>
-      </w:r>
-      <w:r>
-        <w:rPr>
-          <w:lang w:val="nl-NL"/>
-        </w:rPr>
-        <w:t xml:space="preserve">- </w:t>
+        <w:t xml:space="preserve">functie om beeld om te zetten naar matrix - </w:t>
       </w:r>
       <w:proofErr w:type="spellStart"/>
       <w:r>
@@ -243,13 +243,7 @@
         <w:rPr>
           <w:lang w:val="nl-NL"/>
         </w:rPr>
-        <w:t>functie om (image)matrix horizontaal te spiegelen</w:t>
-      </w:r>
-      <w:r>
-        <w:rPr>
-          <w:lang w:val="nl-NL"/>
-        </w:rPr>
-        <w:t xml:space="preserve"> - </w:t>
+        <w:t xml:space="preserve">functie om (image)matrix horizontaal te spiegelen - </w:t>
       </w:r>
       <w:proofErr w:type="spellStart"/>
       <w:r>
@@ -299,13 +293,7 @@
         <w:rPr>
           <w:lang w:val="nl-NL"/>
         </w:rPr>
-        <w:t xml:space="preserve"> te spiegelen </w:t>
-      </w:r>
-      <w:r>
-        <w:rPr>
-          <w:lang w:val="nl-NL"/>
-        </w:rPr>
-        <w:t xml:space="preserve">- </w:t>
+        <w:t xml:space="preserve"> te spiegelen - </w:t>
       </w:r>
       <w:proofErr w:type="spellStart"/>
       <w:r>
@@ -355,13 +343,7 @@
         <w:rPr>
           <w:lang w:val="nl-NL"/>
         </w:rPr>
-        <w:t xml:space="preserve"> te spiegelen </w:t>
-      </w:r>
-      <w:r>
-        <w:rPr>
-          <w:lang w:val="nl-NL"/>
-        </w:rPr>
-        <w:t xml:space="preserve">- </w:t>
+        <w:t xml:space="preserve"> te spiegelen - </w:t>
       </w:r>
       <w:proofErr w:type="spellStart"/>
       <w:r>
@@ -425,13 +407,7 @@
         <w:rPr>
           <w:lang w:val="nl-NL"/>
         </w:rPr>
-        <w:t xml:space="preserve">) te bewaren </w:t>
-      </w:r>
-      <w:r>
-        <w:rPr>
-          <w:lang w:val="nl-NL"/>
-        </w:rPr>
-        <w:t xml:space="preserve">- </w:t>
+        <w:t xml:space="preserve">) te bewaren - </w:t>
       </w:r>
       <w:proofErr w:type="spellStart"/>
       <w:r>
@@ -525,13 +501,7 @@
         <w:rPr>
           <w:lang w:val="nl-NL"/>
         </w:rPr>
-        <w:t xml:space="preserve">) te bewaren </w:t>
-      </w:r>
-      <w:r>
-        <w:rPr>
-          <w:lang w:val="nl-NL"/>
-        </w:rPr>
-        <w:t xml:space="preserve">- </w:t>
+        <w:t xml:space="preserve">) te bewaren - </w:t>
       </w:r>
       <w:proofErr w:type="spellStart"/>
       <w:r>
@@ -587,13 +557,7 @@
         <w:rPr>
           <w:lang w:val="nl-NL"/>
         </w:rPr>
-        <w:t xml:space="preserve">functie om (image)matrix een factor te vergroten </w:t>
-      </w:r>
-      <w:r>
-        <w:rPr>
-          <w:lang w:val="nl-NL"/>
-        </w:rPr>
-        <w:t xml:space="preserve">- </w:t>
+        <w:t xml:space="preserve">functie om (image)matrix een factor te vergroten - </w:t>
       </w:r>
       <w:proofErr w:type="spellStart"/>
       <w:r>
@@ -996,15 +960,7 @@
           <w:bCs/>
           <w:lang w:val="en-US"/>
         </w:rPr>
-        <w:t>create_colorful_big_one</w:t>
-      </w:r>
-      <w:r>
-        <w:rPr>
-          <w:b/>
-          <w:bCs/>
-          <w:lang w:val="en-US"/>
-        </w:rPr>
-        <w:t>_with_flips</w:t>
+        <w:t>create_colorful_big_one_with_flips</w:t>
       </w:r>
       <w:proofErr w:type="spellEnd"/>
       <w:r>
@@ -1081,11 +1037,6 @@
           <w:lang w:val="en-US"/>
         </w:rPr>
         <w:br/>
-      </w:r>
-      <w:r>
-        <w:rPr>
-          <w:lang w:val="en-US"/>
-        </w:rPr>
         <w:t>the argument “</w:t>
       </w:r>
       <w:proofErr w:type="spellStart"/>
@@ -1093,13 +1044,7 @@
         <w:rPr>
           <w:lang w:val="en-US"/>
         </w:rPr>
-        <w:t>colors</w:t>
-      </w:r>
-      <w:r>
-        <w:rPr>
-          <w:lang w:val="en-US"/>
-        </w:rPr>
-        <w:t>_flips</w:t>
+        <w:t>colors_flips</w:t>
       </w:r>
       <w:proofErr w:type="spellEnd"/>
       <w:r>
@@ -1239,67 +1184,96 @@
           <w:numId w:val="7"/>
         </w:numPr>
         <w:rPr>
-          <w:lang w:val="en-US"/>
-        </w:rPr>
-      </w:pPr>
-      <w:proofErr w:type="spellStart"/>
-      <w:r>
-        <w:rPr>
-          <w:b/>
-          <w:bCs/>
-          <w:lang w:val="en-US"/>
-        </w:rPr>
-        <w:t>c</w:t>
-      </w:r>
-      <w:r>
-        <w:rPr>
-          <w:b/>
-          <w:bCs/>
-          <w:lang w:val="en-US"/>
-        </w:rPr>
-        <w:t>ut_in-rectagles</w:t>
-      </w:r>
-      <w:proofErr w:type="spellEnd"/>
-      <w:r>
-        <w:rPr>
-          <w:b/>
-          <w:bCs/>
+          <w:noProof/>
+          <w:lang w:val="en-US"/>
+        </w:rPr>
+      </w:pPr>
+      <w:r>
+        <w:rPr>
+          <w:lang w:val="en-US"/>
+        </w:rPr>
+        <w:t xml:space="preserve">#functie om (image)matrix </w:t>
+      </w:r>
+      <w:r>
+        <w:rPr>
+          <w:lang w:val="en-US"/>
+        </w:rPr>
+        <w:t>horizontal/</w:t>
+      </w:r>
+      <w:proofErr w:type="spellStart"/>
+      <w:r>
+        <w:rPr>
+          <w:lang w:val="en-US"/>
+        </w:rPr>
+        <w:t>vertikaal</w:t>
+      </w:r>
+      <w:proofErr w:type="spellEnd"/>
+      <w:r>
+        <w:rPr>
           <w:lang w:val="en-US"/>
         </w:rPr>
         <w:t xml:space="preserve"> </w:t>
       </w:r>
-      <w:r>
-        <w:rPr>
-          <w:b/>
-          <w:bCs/>
-          <w:lang w:val="en-US"/>
-        </w:rPr>
-        <w:t xml:space="preserve">(image, </w:t>
-      </w:r>
-      <w:proofErr w:type="spellStart"/>
-      <w:r>
-        <w:rPr>
-          <w:b/>
-          <w:bCs/>
-          <w:lang w:val="en-US"/>
-        </w:rPr>
-        <w:t>c</w:t>
-      </w:r>
-      <w:r>
-        <w:rPr>
-          <w:b/>
-          <w:bCs/>
-          <w:lang w:val="en-US"/>
-        </w:rPr>
-        <w:t>ut</w:t>
-      </w:r>
-      <w:r>
-        <w:rPr>
-          <w:b/>
-          <w:bCs/>
-          <w:lang w:val="en-US"/>
-        </w:rPr>
-        <w:t>h</w:t>
+      <w:proofErr w:type="spellStart"/>
+      <w:r>
+        <w:rPr>
+          <w:lang w:val="en-US"/>
+        </w:rPr>
+        <w:t>te</w:t>
+      </w:r>
+      <w:proofErr w:type="spellEnd"/>
+      <w:r>
+        <w:rPr>
+          <w:lang w:val="en-US"/>
+        </w:rPr>
+        <w:t xml:space="preserve"> </w:t>
+      </w:r>
+      <w:proofErr w:type="spellStart"/>
+      <w:r>
+        <w:rPr>
+          <w:lang w:val="en-US"/>
+        </w:rPr>
+        <w:t>knippen</w:t>
+      </w:r>
+      <w:proofErr w:type="spellEnd"/>
+      <w:r>
+        <w:rPr>
+          <w:lang w:val="en-US"/>
+        </w:rPr>
+        <w:t xml:space="preserve"> - Adinda</w:t>
+      </w:r>
+      <w:r>
+        <w:rPr>
+          <w:lang w:val="en-US"/>
+        </w:rPr>
+        <w:br/>
+      </w:r>
+      <w:proofErr w:type="spellStart"/>
+      <w:r>
+        <w:rPr>
+          <w:b/>
+          <w:bCs/>
+          <w:lang w:val="en-US"/>
+        </w:rPr>
+        <w:t>cuthor</w:t>
+      </w:r>
+      <w:proofErr w:type="spellEnd"/>
+      <w:r>
+        <w:rPr>
+          <w:b/>
+          <w:bCs/>
+          <w:lang w:val="en-US"/>
+        </w:rPr>
+        <w:t xml:space="preserve"> (image, </w:t>
+      </w:r>
+      <w:proofErr w:type="spellStart"/>
+      <w:r>
+        <w:rPr>
+          <w:b/>
+          <w:bCs/>
+          <w:lang w:val="en-US"/>
+        </w:rPr>
+        <w:t>nb_pieces</w:t>
       </w:r>
       <w:proofErr w:type="spellEnd"/>
       <w:r>
@@ -1317,23 +1291,25 @@
           <w:bCs/>
           <w:lang w:val="en-US"/>
         </w:rPr>
-        <w:t>c</w:t>
-      </w:r>
-      <w:r>
-        <w:rPr>
-          <w:b/>
-          <w:bCs/>
-          <w:lang w:val="en-US"/>
-        </w:rPr>
-        <w:t>ut</w:t>
-      </w:r>
-      <w:r>
-        <w:rPr>
-          <w:b/>
-          <w:bCs/>
-          <w:lang w:val="en-US"/>
-        </w:rPr>
-        <w:t>v</w:t>
+        <w:t>line_thickness</w:t>
+      </w:r>
+      <w:proofErr w:type="spellEnd"/>
+      <w:r>
+        <w:rPr>
+          <w:b/>
+          <w:bCs/>
+          <w:lang w:val="en-US"/>
+        </w:rPr>
+        <w:t xml:space="preserve">, </w:t>
+      </w:r>
+      <w:proofErr w:type="spellStart"/>
+      <w:r>
+        <w:rPr>
+          <w:b/>
+          <w:bCs/>
+          <w:lang w:val="en-US"/>
+        </w:rPr>
+        <w:t>line_color</w:t>
       </w:r>
       <w:proofErr w:type="spellEnd"/>
       <w:r>
@@ -1346,386 +1322,432 @@
       </w:r>
       <w:r>
         <w:rPr>
-          <w:lang w:val="en-US"/>
-        </w:rPr>
-        <w:t xml:space="preserve"> </w:t>
-      </w:r>
-      <w:r>
-        <w:rPr>
-          <w:lang w:val="en-US"/>
-        </w:rPr>
-        <w:t>–</w:t>
-      </w:r>
-      <w:r>
-        <w:rPr>
-          <w:lang w:val="en-US"/>
-        </w:rPr>
-        <w:t xml:space="preserve"> Adinda</w:t>
-      </w:r>
-      <w:r>
-        <w:rPr>
+          <w:b/>
+          <w:bCs/>
           <w:lang w:val="en-US"/>
         </w:rPr>
         <w:br/>
-        <w:t>the argument</w:t>
-      </w:r>
-      <w:r>
-        <w:rPr>
-          <w:lang w:val="en-US"/>
-        </w:rPr>
-        <w:t>s</w:t>
-      </w:r>
-      <w:r>
-        <w:rPr>
-          <w:lang w:val="en-US"/>
-        </w:rPr>
-        <w:t xml:space="preserve"> “</w:t>
-      </w:r>
-      <w:proofErr w:type="spellStart"/>
-      <w:r>
-        <w:rPr>
-          <w:lang w:val="en-US"/>
-        </w:rPr>
-        <w:t>c</w:t>
-      </w:r>
-      <w:r>
-        <w:rPr>
-          <w:lang w:val="en-US"/>
-        </w:rPr>
-        <w:t>ut</w:t>
-      </w:r>
-      <w:r>
-        <w:rPr>
-          <w:lang w:val="en-US"/>
-        </w:rPr>
-        <w:t>h</w:t>
-      </w:r>
-      <w:proofErr w:type="spellEnd"/>
-      <w:r>
-        <w:rPr>
-          <w:lang w:val="en-US"/>
-        </w:rPr>
-        <w:t>”</w:t>
-      </w:r>
-      <w:r>
-        <w:rPr>
-          <w:lang w:val="en-US"/>
-        </w:rPr>
-        <w:t>/”</w:t>
-      </w:r>
-      <w:proofErr w:type="spellStart"/>
-      <w:r>
-        <w:rPr>
-          <w:lang w:val="en-US"/>
-        </w:rPr>
-        <w:t>cutv</w:t>
-      </w:r>
-      <w:proofErr w:type="spellEnd"/>
-      <w:r>
-        <w:rPr>
-          <w:lang w:val="en-US"/>
-        </w:rPr>
-        <w:t xml:space="preserve">” are </w:t>
-      </w:r>
-      <w:r>
-        <w:rPr>
-          <w:lang w:val="en-US"/>
-        </w:rPr>
-        <w:t>the number of horizontal</w:t>
-      </w:r>
-      <w:r>
-        <w:rPr>
-          <w:lang w:val="en-US"/>
-        </w:rPr>
-        <w:t xml:space="preserve">/vertical </w:t>
-      </w:r>
-      <w:r>
-        <w:rPr>
-          <w:lang w:val="en-US"/>
-        </w:rPr>
-        <w:t>cuts</w:t>
+      </w:r>
+      <w:proofErr w:type="spellStart"/>
+      <w:r>
+        <w:rPr>
+          <w:b/>
+          <w:bCs/>
+          <w:lang w:val="en-US"/>
+        </w:rPr>
+        <w:t>cutver</w:t>
+      </w:r>
+      <w:proofErr w:type="spellEnd"/>
+      <w:r>
+        <w:rPr>
+          <w:b/>
+          <w:bCs/>
+          <w:lang w:val="en-US"/>
+        </w:rPr>
+        <w:t xml:space="preserve"> (image, </w:t>
+      </w:r>
+      <w:proofErr w:type="spellStart"/>
+      <w:r>
+        <w:rPr>
+          <w:b/>
+          <w:bCs/>
+          <w:lang w:val="en-US"/>
+        </w:rPr>
+        <w:t>nb_pieces</w:t>
+      </w:r>
+      <w:proofErr w:type="spellEnd"/>
+      <w:r>
+        <w:rPr>
+          <w:b/>
+          <w:bCs/>
+          <w:lang w:val="en-US"/>
+        </w:rPr>
+        <w:t xml:space="preserve">, </w:t>
+      </w:r>
+      <w:proofErr w:type="spellStart"/>
+      <w:r>
+        <w:rPr>
+          <w:b/>
+          <w:bCs/>
+          <w:lang w:val="en-US"/>
+        </w:rPr>
+        <w:t>line_thickness</w:t>
+      </w:r>
+      <w:proofErr w:type="spellEnd"/>
+      <w:r>
+        <w:rPr>
+          <w:b/>
+          <w:bCs/>
+          <w:lang w:val="en-US"/>
+        </w:rPr>
+        <w:t xml:space="preserve">, </w:t>
+      </w:r>
+      <w:proofErr w:type="spellStart"/>
+      <w:r>
+        <w:rPr>
+          <w:b/>
+          <w:bCs/>
+          <w:lang w:val="en-US"/>
+        </w:rPr>
+        <w:t>line_color</w:t>
+      </w:r>
+      <w:proofErr w:type="spellEnd"/>
+      <w:r>
+        <w:rPr>
+          <w:b/>
+          <w:bCs/>
+          <w:lang w:val="en-US"/>
+        </w:rPr>
+        <w:t>)</w:t>
+      </w:r>
+      <w:r>
+        <w:rPr>
+          <w:b/>
+          <w:bCs/>
+          <w:lang w:val="en-US"/>
+        </w:rPr>
+        <w:br/>
+      </w:r>
+      <w:proofErr w:type="spellStart"/>
+      <w:r>
+        <w:rPr>
+          <w:b/>
+          <w:bCs/>
+          <w:color w:val="00B0F0"/>
+          <w:lang w:val="en-US"/>
+        </w:rPr>
+        <w:t>cuthor</w:t>
+      </w:r>
+      <w:r>
+        <w:rPr>
+          <w:b/>
+          <w:bCs/>
+          <w:color w:val="00B0F0"/>
+          <w:lang w:val="en-US"/>
+        </w:rPr>
+        <w:t>ver</w:t>
+      </w:r>
+      <w:proofErr w:type="spellEnd"/>
+      <w:r>
+        <w:rPr>
+          <w:b/>
+          <w:bCs/>
+          <w:color w:val="00B0F0"/>
+          <w:lang w:val="en-US"/>
+        </w:rPr>
+        <w:t xml:space="preserve"> (image, </w:t>
+      </w:r>
+      <w:proofErr w:type="spellStart"/>
+      <w:r>
+        <w:rPr>
+          <w:b/>
+          <w:bCs/>
+          <w:color w:val="00B0F0"/>
+          <w:lang w:val="en-US"/>
+        </w:rPr>
+        <w:t>nb_</w:t>
+      </w:r>
+      <w:r>
+        <w:rPr>
+          <w:b/>
+          <w:bCs/>
+          <w:color w:val="00B0F0"/>
+          <w:lang w:val="en-US"/>
+        </w:rPr>
+        <w:t>hor</w:t>
+      </w:r>
+      <w:r>
+        <w:rPr>
+          <w:b/>
+          <w:bCs/>
+          <w:color w:val="00B0F0"/>
+          <w:lang w:val="en-US"/>
+        </w:rPr>
+        <w:t>pieces</w:t>
+      </w:r>
+      <w:proofErr w:type="spellEnd"/>
+      <w:r>
+        <w:rPr>
+          <w:b/>
+          <w:bCs/>
+          <w:color w:val="00B0F0"/>
+          <w:lang w:val="en-US"/>
+        </w:rPr>
+        <w:t xml:space="preserve">, </w:t>
+      </w:r>
+      <w:proofErr w:type="spellStart"/>
+      <w:r>
+        <w:rPr>
+          <w:b/>
+          <w:bCs/>
+          <w:color w:val="00B0F0"/>
+          <w:lang w:val="en-US"/>
+        </w:rPr>
+        <w:t>nb_verpieces</w:t>
+      </w:r>
+      <w:proofErr w:type="spellEnd"/>
+      <w:r>
+        <w:rPr>
+          <w:b/>
+          <w:bCs/>
+          <w:color w:val="00B0F0"/>
+          <w:lang w:val="en-US"/>
+        </w:rPr>
+        <w:t xml:space="preserve">, </w:t>
+      </w:r>
+      <w:proofErr w:type="spellStart"/>
+      <w:r>
+        <w:rPr>
+          <w:b/>
+          <w:bCs/>
+          <w:color w:val="00B0F0"/>
+          <w:lang w:val="en-US"/>
+        </w:rPr>
+        <w:t>line_thickness</w:t>
+      </w:r>
+      <w:proofErr w:type="spellEnd"/>
+      <w:r>
+        <w:rPr>
+          <w:b/>
+          <w:bCs/>
+          <w:color w:val="00B0F0"/>
+          <w:lang w:val="en-US"/>
+        </w:rPr>
+        <w:t xml:space="preserve">, </w:t>
+      </w:r>
+      <w:proofErr w:type="spellStart"/>
+      <w:r>
+        <w:rPr>
+          <w:b/>
+          <w:bCs/>
+          <w:color w:val="00B0F0"/>
+          <w:lang w:val="en-US"/>
+        </w:rPr>
+        <w:t>line_color</w:t>
+      </w:r>
+      <w:proofErr w:type="spellEnd"/>
+      <w:r>
+        <w:rPr>
+          <w:b/>
+          <w:bCs/>
+          <w:color w:val="00B0F0"/>
+          <w:lang w:val="en-US"/>
+        </w:rPr>
+        <w:t>)</w:t>
       </w:r>
     </w:p>
     <w:p>
       <w:pPr>
         <w:rPr>
-          <w:noProof/>
-          <w:lang w:val="en-US"/>
-        </w:rPr>
-      </w:pPr>
+          <w:highlight w:val="green"/>
+          <w:lang w:val="en-US"/>
+        </w:rPr>
+      </w:pPr>
+      <w:r>
+        <w:rPr>
+          <w:highlight w:val="green"/>
+          <w:lang w:val="en-US"/>
+        </w:rPr>
+        <w:br w:type="page"/>
+      </w:r>
     </w:p>
     <w:p>
       <w:pPr>
+        <w:pStyle w:val="Heading1"/>
+        <w:rPr>
+          <w:lang w:val="nl-NL"/>
+        </w:rPr>
+      </w:pPr>
+      <w:r>
         <w:rPr>
           <w:highlight w:val="green"/>
-          <w:lang w:val="en-US"/>
-        </w:rPr>
-      </w:pPr>
-      <w:r>
-        <w:rPr>
-          <w:highlight w:val="green"/>
-          <w:lang w:val="en-US"/>
-        </w:rPr>
-        <w:br w:type="page"/>
+          <w:lang w:val="nl-NL"/>
+        </w:rPr>
+        <w:lastRenderedPageBreak/>
+        <w:t>Deel 2 : Hoofdprogramma</w:t>
       </w:r>
     </w:p>
     <w:p>
       <w:pPr>
-        <w:pStyle w:val="Heading1"/>
-        <w:rPr>
-          <w:lang w:val="en-US"/>
-        </w:rPr>
-      </w:pPr>
-      <w:r>
-        <w:rPr>
-          <w:highlight w:val="green"/>
-          <w:lang w:val="en-US"/>
-        </w:rPr>
-        <w:lastRenderedPageBreak/>
-        <w:t xml:space="preserve">Deel 2 : </w:t>
-      </w:r>
-      <w:proofErr w:type="spellStart"/>
-      <w:r>
-        <w:rPr>
-          <w:highlight w:val="green"/>
-          <w:lang w:val="en-US"/>
-        </w:rPr>
-        <w:t>Hoofdprogramma</w:t>
-      </w:r>
-      <w:proofErr w:type="spellEnd"/>
+        <w:rPr>
+          <w:lang w:val="nl-NL"/>
+        </w:rPr>
+      </w:pPr>
     </w:p>
     <w:p>
       <w:pPr>
-        <w:rPr>
-          <w:lang w:val="en-US"/>
-        </w:rPr>
-      </w:pPr>
+        <w:pStyle w:val="Heading2"/>
+        <w:rPr>
+          <w:lang w:val="nl-NL"/>
+        </w:rPr>
+      </w:pPr>
+      <w:r>
+        <w:rPr>
+          <w:lang w:val="nl-NL"/>
+        </w:rPr>
+        <w:t xml:space="preserve">Kiezen, </w:t>
+      </w:r>
+      <w:r>
+        <w:rPr>
+          <w:lang w:val="nl-NL"/>
+        </w:rPr>
+        <w:t>i</w:t>
+      </w:r>
+      <w:r>
+        <w:rPr>
+          <w:lang w:val="nl-NL"/>
+        </w:rPr>
+        <w:t xml:space="preserve">nlezen </w:t>
+      </w:r>
+      <w:r>
+        <w:rPr>
+          <w:lang w:val="nl-NL"/>
+        </w:rPr>
+        <w:t xml:space="preserve">en omzetten van een </w:t>
+      </w:r>
+      <w:r>
+        <w:rPr>
+          <w:lang w:val="nl-NL"/>
+        </w:rPr>
+        <w:t>image</w:t>
+      </w:r>
+      <w:r>
+        <w:rPr>
+          <w:lang w:val="nl-NL"/>
+        </w:rPr>
+        <w:t xml:space="preserve"> naar </w:t>
+      </w:r>
+      <w:proofErr w:type="spellStart"/>
+      <w:r>
+        <w:rPr>
+          <w:lang w:val="nl-NL"/>
+        </w:rPr>
+        <w:t>numpy</w:t>
+      </w:r>
+      <w:proofErr w:type="spellEnd"/>
+      <w:r>
+        <w:rPr>
+          <w:lang w:val="nl-NL"/>
+        </w:rPr>
+        <w:t>-matrix</w:t>
+      </w:r>
     </w:p>
     <w:p>
       <w:pPr>
-        <w:pStyle w:val="Heading2"/>
-      </w:pPr>
-      <w:proofErr w:type="spellStart"/>
-      <w:r>
-        <w:rPr>
-          <w:lang w:val="en-US"/>
-        </w:rPr>
-        <w:t>Kiezen</w:t>
-      </w:r>
-      <w:proofErr w:type="spellEnd"/>
-      <w:r>
-        <w:rPr>
-          <w:lang w:val="en-US"/>
-        </w:rPr>
-        <w:t xml:space="preserve">, </w:t>
-      </w:r>
-      <w:proofErr w:type="spellStart"/>
-      <w:r>
-        <w:rPr>
-          <w:lang w:val="en-US"/>
-        </w:rPr>
-        <w:t>i</w:t>
-      </w:r>
-      <w:r>
-        <w:rPr>
-          <w:lang w:val="en-US"/>
-        </w:rPr>
-        <w:t>nlezen</w:t>
-      </w:r>
-      <w:proofErr w:type="spellEnd"/>
-      <w:r>
-        <w:rPr>
-          <w:lang w:val="en-US"/>
-        </w:rPr>
-        <w:t xml:space="preserve"> </w:t>
-      </w:r>
-      <w:proofErr w:type="spellStart"/>
-      <w:r>
-        <w:rPr>
-          <w:lang w:val="en-US"/>
-        </w:rPr>
-        <w:t>en</w:t>
-      </w:r>
-      <w:proofErr w:type="spellEnd"/>
-      <w:r>
-        <w:rPr>
-          <w:lang w:val="en-US"/>
-        </w:rPr>
-        <w:t xml:space="preserve"> </w:t>
-      </w:r>
-      <w:proofErr w:type="spellStart"/>
-      <w:r>
-        <w:rPr>
-          <w:lang w:val="en-US"/>
-        </w:rPr>
-        <w:t>omzetten</w:t>
-      </w:r>
-      <w:proofErr w:type="spellEnd"/>
-      <w:r>
-        <w:rPr>
-          <w:lang w:val="en-US"/>
-        </w:rPr>
-        <w:t xml:space="preserve"> van </w:t>
-      </w:r>
-      <w:proofErr w:type="spellStart"/>
-      <w:r>
-        <w:rPr>
-          <w:lang w:val="en-US"/>
-        </w:rPr>
-        <w:t>een</w:t>
-      </w:r>
-      <w:proofErr w:type="spellEnd"/>
-      <w:r>
-        <w:rPr>
-          <w:lang w:val="en-US"/>
-        </w:rPr>
-        <w:t xml:space="preserve"> </w:t>
-      </w:r>
-      <w:r>
-        <w:rPr>
-          <w:lang w:val="en-US"/>
-        </w:rPr>
-        <w:t>image</w:t>
-      </w:r>
-      <w:r>
-        <w:rPr>
-          <w:lang w:val="en-US"/>
-        </w:rPr>
-        <w:t xml:space="preserve"> </w:t>
-      </w:r>
-      <w:proofErr w:type="spellStart"/>
-      <w:r>
-        <w:rPr>
-          <w:lang w:val="en-US"/>
-        </w:rPr>
-        <w:t>naar</w:t>
-      </w:r>
-      <w:proofErr w:type="spellEnd"/>
-      <w:r>
-        <w:rPr>
-          <w:lang w:val="en-US"/>
-        </w:rPr>
-        <w:t xml:space="preserve"> </w:t>
-      </w:r>
-      <w:proofErr w:type="spellStart"/>
-      <w:r>
-        <w:rPr>
-          <w:lang w:val="en-US"/>
-        </w:rPr>
-        <w:t>numpy</w:t>
-      </w:r>
-      <w:proofErr w:type="spellEnd"/>
-      <w:r>
-        <w:rPr>
-          <w:lang w:val="en-US"/>
-        </w:rPr>
-        <w:t>-matrix</w:t>
-      </w:r>
+        <w:pStyle w:val="NoSpacing"/>
+        <w:rPr>
+          <w:lang w:val="nl-NL"/>
+        </w:rPr>
+      </w:pPr>
     </w:p>
     <w:p>
       <w:pPr>
-        <w:pStyle w:val="NoSpacing"/>
-      </w:pPr>
+        <w:rPr>
+          <w:lang w:val="nl-NL"/>
+        </w:rPr>
+      </w:pPr>
+      <w:r>
+        <w:rPr>
+          <w:lang w:val="nl-NL"/>
+        </w:rPr>
+        <w:t>Verschil</w:t>
+      </w:r>
+      <w:r>
+        <w:rPr>
+          <w:lang w:val="nl-NL"/>
+        </w:rPr>
+        <w:t xml:space="preserve">lende </w:t>
+      </w:r>
+      <w:r>
+        <w:rPr>
+          <w:lang w:val="nl-NL"/>
+        </w:rPr>
+        <w:t xml:space="preserve">VIERKANTE </w:t>
+      </w:r>
+      <w:r>
+        <w:rPr>
+          <w:lang w:val="nl-NL"/>
+        </w:rPr>
+        <w:t xml:space="preserve">foto’s in </w:t>
+      </w:r>
+      <w:r>
+        <w:rPr>
+          <w:lang w:val="nl-NL"/>
+        </w:rPr>
+        <w:t>data/input</w:t>
+      </w:r>
     </w:p>
     <w:p>
-      <w:proofErr w:type="spellStart"/>
-      <w:r>
-        <w:t>Verschil</w:t>
-      </w:r>
-      <w:r>
-        <w:t>lende</w:t>
-      </w:r>
-      <w:proofErr w:type="spellEnd"/>
-      <w:r>
-        <w:t xml:space="preserve"> </w:t>
-      </w:r>
-      <w:r>
-        <w:t xml:space="preserve">VIERKANTE </w:t>
-      </w:r>
-      <w:proofErr w:type="spellStart"/>
-      <w:r>
-        <w:t>foto’s</w:t>
-      </w:r>
-      <w:proofErr w:type="spellEnd"/>
-      <w:r>
-        <w:t xml:space="preserve"> in </w:t>
-      </w:r>
-      <w:r>
-        <w:t>data/input</w:t>
+      <w:pPr>
+        <w:rPr>
+          <w:lang w:val="nl-NL"/>
+        </w:rPr>
+      </w:pPr>
+      <w:r>
+        <w:rPr>
+          <w:lang w:val="nl-NL"/>
+        </w:rPr>
+        <w:t>Foto’s tonen.</w:t>
       </w:r>
     </w:p>
     <w:p>
-      <w:proofErr w:type="spellStart"/>
-      <w:r>
-        <w:t>Foto’s</w:t>
-      </w:r>
-      <w:proofErr w:type="spellEnd"/>
-      <w:r>
+      <w:pPr>
+        <w:rPr>
+          <w:lang w:val="nl-NL"/>
+        </w:rPr>
+      </w:pPr>
+      <w:r>
+        <w:rPr>
+          <w:highlight w:val="yellow"/>
+          <w:lang w:val="nl-NL"/>
+        </w:rPr>
+        <w:t>INPUT</w:t>
+      </w:r>
+      <w:r>
+        <w:rPr>
+          <w:highlight w:val="yellow"/>
+          <w:lang w:val="nl-NL"/>
+        </w:rPr>
         <w:t xml:space="preserve"> </w:t>
       </w:r>
-      <w:proofErr w:type="spellStart"/>
-      <w:r>
-        <w:t>tonen</w:t>
-      </w:r>
-      <w:proofErr w:type="spellEnd"/>
-      <w:r>
-        <w:t>.</w:t>
-      </w:r>
-    </w:p>
-    <w:p>
       <w:r>
         <w:rPr>
           <w:highlight w:val="yellow"/>
-        </w:rPr>
-        <w:t>INPUT</w:t>
-      </w:r>
-      <w:r>
-        <w:rPr>
-          <w:highlight w:val="yellow"/>
-        </w:rPr>
-        <w:t xml:space="preserve"> </w:t>
-      </w:r>
-      <w:proofErr w:type="spellStart"/>
-      <w:r>
-        <w:rPr>
-          <w:highlight w:val="yellow"/>
+          <w:lang w:val="nl-NL"/>
         </w:rPr>
         <w:t>Gebruiker</w:t>
       </w:r>
-      <w:proofErr w:type="spellEnd"/>
-      <w:r>
-        <w:t xml:space="preserve"> : </w:t>
-      </w:r>
-      <w:proofErr w:type="spellStart"/>
-      <w:r>
-        <w:t>keuze</w:t>
-      </w:r>
-      <w:proofErr w:type="spellEnd"/>
-      <w:r>
-        <w:t xml:space="preserve"> van </w:t>
-      </w:r>
-      <w:proofErr w:type="spellStart"/>
-      <w:r>
-        <w:t>foto</w:t>
-      </w:r>
-      <w:proofErr w:type="spellEnd"/>
-      <w:r>
+      <w:r>
+        <w:rPr>
+          <w:lang w:val="nl-NL"/>
+        </w:rPr>
+        <w:t> : keuze van foto</w:t>
+      </w:r>
+      <w:r>
+        <w:rPr>
+          <w:lang w:val="nl-NL"/>
+        </w:rPr>
         <w:br/>
-      </w:r>
-      <w:r>
         <w:t>Image.open(os.path.join(os.path.dirname(os.getcwd()),'data\input\</w:t>
       </w:r>
       <w:r>
         <w:rPr>
           <w:i/>
           <w:iCs/>
+          <w:lang w:val="nl-NL"/>
         </w:rPr>
         <w:t>python.jpg</w:t>
       </w:r>
       <w:r>
+        <w:rPr>
+          <w:lang w:val="nl-NL"/>
+        </w:rPr>
         <w:t>'))</w:t>
       </w:r>
       <w:r>
+        <w:rPr>
+          <w:lang w:val="nl-NL"/>
+        </w:rPr>
         <w:br/>
       </w:r>
     </w:p>
@@ -2179,18 +2201,7 @@
           <w:szCs w:val="21"/>
           <w:lang w:val="nl-NL"/>
         </w:rPr>
-        <w:t xml:space="preserve"> </w:t>
-      </w:r>
-      <w:r>
-        <w:rPr>
-          <w:rFonts w:ascii="Consolas" w:hAnsi="Consolas" w:cs="Consolas"/>
-          <w:color w:val="CAAF75"/>
-          <w:kern w:val="0"/>
-          <w:sz w:val="21"/>
-          <w:szCs w:val="21"/>
-          <w:lang w:val="nl-NL"/>
-        </w:rPr>
-        <w:t xml:space="preserve">[[j </w:t>
+        <w:t xml:space="preserve"> [[j </w:t>
       </w:r>
       <w:proofErr w:type="spellStart"/>
       <w:r>
@@ -2564,13 +2575,7 @@
         <w:rPr>
           <w:lang w:val="nl-NL"/>
         </w:rPr>
-        <w:t>derde</w:t>
-      </w:r>
-      <w:r>
-        <w:rPr>
-          <w:lang w:val="nl-NL"/>
-        </w:rPr>
-        <w:t xml:space="preserve"> </w:t>
+        <w:t xml:space="preserve">derde </w:t>
       </w:r>
       <w:r>
         <w:rPr>

</xml_diff>